<commit_message>
finding links in a resume
</commit_message>
<xml_diff>
--- a/public/sample_resume.docx
+++ b/public/sample_resume.docx
@@ -14,8 +14,6 @@
           <w:szCs w:val="24"/>
         </w:rPr>
       </w:pPr>
-      <w:bookmarkStart w:id="0" w:name="_GoBack"/>
-      <w:bookmarkEnd w:id="0"/>
       <w:r>
         <w:rPr>
           <w:b/>
@@ -229,7 +227,6 @@
           <w:tab w:val="left" w:pos="7380"/>
         </w:tabs>
         <w:rPr>
-          <w:b/>
           <w:sz w:val="22"/>
         </w:rPr>
       </w:pPr>
@@ -264,6 +261,39 @@
         </w:rPr>
         <w:t>404-2827</w:t>
       </w:r>
+    </w:p>
+    <w:p>
+      <w:pPr>
+        <w:tabs>
+          <w:tab w:val="left" w:pos="7380"/>
+        </w:tabs>
+        <w:rPr>
+          <w:b/>
+          <w:sz w:val="22"/>
+        </w:rPr>
+      </w:pPr>
+      <w:proofErr w:type="spellStart"/>
+      <w:r>
+        <w:rPr>
+          <w:sz w:val="22"/>
+        </w:rPr>
+        <w:t>Github</w:t>
+      </w:r>
+      <w:proofErr w:type="spellEnd"/>
+      <w:r>
+        <w:rPr>
+          <w:sz w:val="22"/>
+        </w:rPr>
+        <w:t xml:space="preserve">: </w:t>
+      </w:r>
+      <w:r>
+        <w:rPr>
+          <w:sz w:val="22"/>
+        </w:rPr>
+        <w:t>https://github.com/tramyardg</w:t>
+      </w:r>
+      <w:bookmarkStart w:id="0" w:name="_GoBack"/>
+      <w:bookmarkEnd w:id="0"/>
     </w:p>
     <w:p>
       <w:pPr>
@@ -921,7 +951,20 @@
           <w:sz w:val="22"/>
         </w:rPr>
         <w:tab/>
-        <w:t>ProEngineer Wildfire, AutoCAD, MS Word, MS Excel</w:t>
+      </w:r>
+      <w:proofErr w:type="spellStart"/>
+      <w:r>
+        <w:rPr>
+          <w:sz w:val="22"/>
+        </w:rPr>
+        <w:t>ProEngineer</w:t>
+      </w:r>
+      <w:proofErr w:type="spellEnd"/>
+      <w:r>
+        <w:rPr>
+          <w:sz w:val="22"/>
+        </w:rPr>
+        <w:t xml:space="preserve"> Wildfire, AutoCAD, MS Word, MS Excel</w:t>
       </w:r>
     </w:p>
     <w:p>
@@ -958,6 +1001,7 @@
         </w:rPr>
         <w:tab/>
       </w:r>
+      <w:proofErr w:type="spellStart"/>
       <w:r>
         <w:rPr>
           <w:b/>
@@ -965,6 +1009,7 @@
         </w:rPr>
         <w:t>Alivaf</w:t>
       </w:r>
+      <w:proofErr w:type="spellEnd"/>
       <w:r>
         <w:rPr>
           <w:b/>
@@ -2034,11 +2079,15 @@
   </w:style>
   <w:style w:type="character" w:default="1" w:styleId="DefaultParagraphFont">
     <w:name w:val="Default Paragraph Font"/>
+    <w:uiPriority w:val="1"/>
     <w:semiHidden/>
+    <w:unhideWhenUsed/>
   </w:style>
   <w:style w:type="table" w:default="1" w:styleId="TableNormal">
     <w:name w:val="Normal Table"/>
+    <w:uiPriority w:val="99"/>
     <w:semiHidden/>
+    <w:unhideWhenUsed/>
     <w:tblPr>
       <w:tblInd w:w="0" w:type="dxa"/>
       <w:tblCellMar>
@@ -2051,7 +2100,9 @@
   </w:style>
   <w:style w:type="numbering" w:default="1" w:styleId="NoList">
     <w:name w:val="No List"/>
+    <w:uiPriority w:val="99"/>
     <w:semiHidden/>
+    <w:unhideWhenUsed/>
   </w:style>
   <w:style w:type="paragraph" w:styleId="BalloonText">
     <w:name w:val="Balloon Text"/>

</xml_diff>

<commit_message>
fetching the name of applicant is more or less done
</commit_message>
<xml_diff>
--- a/public/sample_resume.docx
+++ b/public/sample_resume.docx
@@ -20,7 +20,17 @@
           <w:sz w:val="32"/>
           <w:szCs w:val="24"/>
         </w:rPr>
-        <w:t>Maria E. Parker</w:t>
+        <w:t>Maria E</w:t>
+      </w:r>
+      <w:bookmarkStart w:id="0" w:name="_GoBack"/>
+      <w:bookmarkEnd w:id="0"/>
+      <w:r>
+        <w:rPr>
+          <w:b/>
+          <w:sz w:val="32"/>
+          <w:szCs w:val="24"/>
+        </w:rPr>
+        <w:t>. Parker</w:t>
       </w:r>
     </w:p>
     <w:p>
@@ -292,8 +302,6 @@
         </w:rPr>
         <w:t>https://github.com/tramyardg</w:t>
       </w:r>
-      <w:bookmarkStart w:id="0" w:name="_GoBack"/>
-      <w:bookmarkEnd w:id="0"/>
     </w:p>
     <w:p>
       <w:pPr>
@@ -1602,7 +1610,6 @@
       </w:r>
     </w:p>
     <w:sectPr>
-      <w:headerReference w:type="default" r:id="rId6"/>
       <w:type w:val="continuous"/>
       <w:pgSz w:w="12240" w:h="15840"/>
       <w:pgMar w:top="1440" w:right="1440" w:bottom="1440" w:left="1440" w:header="720" w:footer="720" w:gutter="0"/>
@@ -1648,37 +1655,6 @@
     </w:p>
   </w:footnote>
 </w:footnotes>
-</file>
-
-<file path=word/header1.xml><?xml version="1.0" encoding="utf-8"?>
-<w:hdr xmlns:wpc="http://schemas.microsoft.com/office/word/2010/wordprocessingCanvas" xmlns:cx="http://schemas.microsoft.com/office/drawing/2014/chartex" xmlns:cx1="http://schemas.microsoft.com/office/drawing/2015/9/8/chartex" xmlns:cx2="http://schemas.microsoft.com/office/drawing/2015/10/21/chartex" xmlns:cx3="http://schemas.microsoft.com/office/drawing/2016/5/9/chartex" xmlns:cx4="http://schemas.microsoft.com/office/drawing/2016/5/10/chartex" xmlns:cx5="http://schemas.microsoft.com/office/drawing/2016/5/11/chartex" xmlns:cx6="http://schemas.microsoft.com/office/drawing/2016/5/12/chartex" xmlns:cx7="http://schemas.microsoft.com/office/drawing/2016/5/13/chartex" xmlns:cx8="http://schemas.microsoft.com/office/drawing/2016/5/14/chartex" xmlns:mc="http://schemas.openxmlformats.org/markup-compatibility/2006" xmlns:aink="http://schemas.microsoft.com/office/drawing/2016/ink" xmlns:am3d="http://schemas.microsoft.com/office/drawing/2017/model3d" xmlns:o="urn:schemas-microsoft-com:office:office" xmlns:r="http://schemas.openxmlformats.org/officeDocument/2006/relationships" xmlns:m="http://schemas.openxmlformats.org/officeDocument/2006/math" xmlns:v="urn:schemas-microsoft-com:vml" xmlns:wp14="http://schemas.microsoft.com/office/word/2010/wordprocessingDrawing" xmlns:wp="http://schemas.openxmlformats.org/drawingml/2006/wordprocessingDrawing" xmlns:w10="urn:schemas-microsoft-com:office:word" xmlns:w="http://schemas.openxmlformats.org/wordprocessingml/2006/main" xmlns:w14="http://schemas.microsoft.com/office/word/2010/wordml" xmlns:w15="http://schemas.microsoft.com/office/word/2012/wordml" xmlns:w16cid="http://schemas.microsoft.com/office/word/2016/wordml/cid" xmlns:w16se="http://schemas.microsoft.com/office/word/2015/wordml/symex" xmlns:wpg="http://schemas.microsoft.com/office/word/2010/wordprocessingGroup" xmlns:wpi="http://schemas.microsoft.com/office/word/2010/wordprocessingInk" xmlns:wne="http://schemas.microsoft.com/office/word/2006/wordml" xmlns:wps="http://schemas.microsoft.com/office/word/2010/wordprocessingShape" mc:Ignorable="w14 w15 w16se w16cid wp14">
-  <w:p>
-    <w:pPr>
-      <w:tabs>
-        <w:tab w:val="left" w:pos="2160"/>
-      </w:tabs>
-      <w:jc w:val="center"/>
-      <w:rPr>
-        <w:b/>
-        <w:color w:val="C0C0C0"/>
-        <w:sz w:val="28"/>
-      </w:rPr>
-    </w:pPr>
-    <w:r>
-      <w:rPr>
-        <w:b/>
-        <w:color w:val="C0C0C0"/>
-        <w:sz w:val="28"/>
-      </w:rPr>
-      <w:t>SAMPLE RESUME</w:t>
-    </w:r>
-  </w:p>
-  <w:p>
-    <w:pPr>
-      <w:pStyle w:val="Header"/>
-    </w:pPr>
-  </w:p>
-</w:hdr>
 </file>
 
 <file path=word/styles.xml><?xml version="1.0" encoding="utf-8"?>

</xml_diff>